<commit_message>
Edited class diagram, documentation
</commit_message>
<xml_diff>
--- a/Documentation/MaraDusevic_Coversheet.docx
+++ b/Documentation/MaraDusevic_Coversheet.docx
@@ -1153,7 +1153,31 @@
               <w:sz w:val="20"/>
               <w:szCs w:val="20"/>
             </w:rPr>
-            <w:t>19/02/2021</w:t>
+            <w:t>5</w:t>
+          </w:r>
+          <w:r>
+            <w:rPr>
+              <w:rFonts w:ascii="Arial" w:hAnsi="Arial" w:cs="Arial"/>
+              <w:sz w:val="20"/>
+              <w:szCs w:val="20"/>
+            </w:rPr>
+            <w:t>/0</w:t>
+          </w:r>
+          <w:r>
+            <w:rPr>
+              <w:rFonts w:ascii="Arial" w:hAnsi="Arial" w:cs="Arial"/>
+              <w:sz w:val="20"/>
+              <w:szCs w:val="20"/>
+            </w:rPr>
+            <w:t>3</w:t>
+          </w:r>
+          <w:r>
+            <w:rPr>
+              <w:rFonts w:ascii="Arial" w:hAnsi="Arial" w:cs="Arial"/>
+              <w:sz w:val="20"/>
+              <w:szCs w:val="20"/>
+            </w:rPr>
+            <w:t>/2021</w:t>
           </w:r>
         </w:sdtContent>
       </w:sdt>
@@ -1479,7 +1503,7 @@
           </w:rPr>
           <w:id w:val="-814409225"/>
           <w14:checkbox>
-            <w14:checked w14:val="0"/>
+            <w14:checked w14:val="1"/>
             <w14:checkedState w14:val="2612" w14:font="MS Gothic"/>
             <w14:uncheckedState w14:val="2610" w14:font="MS Gothic"/>
           </w14:checkbox>
@@ -1492,7 +1516,7 @@
               <w:b/>
               <w:sz w:val="40"/>
             </w:rPr>
-            <w:t>☐</w:t>
+            <w:t>☒</w:t>
           </w:r>
         </w:sdtContent>
       </w:sdt>
@@ -2079,7 +2103,31 @@
               <w:sz w:val="20"/>
               <w:szCs w:val="20"/>
             </w:rPr>
-            <w:t>19/02/2021</w:t>
+            <w:t>5</w:t>
+          </w:r>
+          <w:r>
+            <w:rPr>
+              <w:rFonts w:ascii="Arial" w:hAnsi="Arial" w:cs="Arial"/>
+              <w:sz w:val="20"/>
+              <w:szCs w:val="20"/>
+            </w:rPr>
+            <w:t>/0</w:t>
+          </w:r>
+          <w:r>
+            <w:rPr>
+              <w:rFonts w:ascii="Arial" w:hAnsi="Arial" w:cs="Arial"/>
+              <w:sz w:val="20"/>
+              <w:szCs w:val="20"/>
+            </w:rPr>
+            <w:t>3</w:t>
+          </w:r>
+          <w:r>
+            <w:rPr>
+              <w:rFonts w:ascii="Arial" w:hAnsi="Arial" w:cs="Arial"/>
+              <w:sz w:val="20"/>
+              <w:szCs w:val="20"/>
+            </w:rPr>
+            <w:t>/2021</w:t>
           </w:r>
         </w:sdtContent>
       </w:sdt>
@@ -4420,6 +4468,7 @@
     <w:rsid w:val="005E050A"/>
     <w:rsid w:val="0087055F"/>
     <w:rsid w:val="008E1C59"/>
+    <w:rsid w:val="009271C3"/>
     <w:rsid w:val="009955CD"/>
     <w:rsid w:val="00BA12BB"/>
     <w:rsid w:val="00BA2EFF"/>
@@ -5359,6 +5408,16 @@
 </file>
 
 <file path=customXml/item1.xml><?xml version="1.0" encoding="utf-8"?>
+<p:properties xmlns:p="http://schemas.microsoft.com/office/2006/metadata/properties" xmlns:xsi="http://www.w3.org/2001/XMLSchema-instance" xmlns:pc="http://schemas.microsoft.com/office/infopath/2007/PartnerControls">
+  <documentManagement/>
+</p:properties>
+</file>
+
+<file path=customXml/item2.xml><?xml version="1.0" encoding="utf-8"?>
+<b:Sources xmlns:b="http://schemas.openxmlformats.org/officeDocument/2006/bibliography" xmlns="http://schemas.openxmlformats.org/officeDocument/2006/bibliography" SelectedStyle="\APA.XSL" StyleName="APA"/>
+</file>
+
+<file path=customXml/item3.xml><?xml version="1.0" encoding="utf-8"?>
 <ct:contentTypeSchema xmlns:ct="http://schemas.microsoft.com/office/2006/metadata/contentType" xmlns:ma="http://schemas.microsoft.com/office/2006/metadata/properties/metaAttributes" ct:_="" ma:_="" ma:contentTypeName="Document" ma:contentTypeID="0x01010074F10D0031F0BF458937D03CD959F800" ma:contentTypeVersion="2" ma:contentTypeDescription="Create a new document." ma:contentTypeScope="" ma:versionID="22658fbbe58056141266b6804671c3a5">
   <xsd:schema xmlns:xsd="http://www.w3.org/2001/XMLSchema" xmlns:xs="http://www.w3.org/2001/XMLSchema" xmlns:p="http://schemas.microsoft.com/office/2006/metadata/properties" xmlns:ns2="d3e75b01-560b-433b-b252-2f7f4dd541a7" targetNamespace="http://schemas.microsoft.com/office/2006/metadata/properties" ma:root="true" ma:fieldsID="f5d11f23da6c7d70c9e80f3f639109d2" ns2:_="">
     <xsd:import namespace="d3e75b01-560b-433b-b252-2f7f4dd541a7"/>
@@ -5490,16 +5549,6 @@
 </ct:contentTypeSchema>
 </file>
 
-<file path=customXml/item2.xml><?xml version="1.0" encoding="utf-8"?>
-<b:Sources xmlns:b="http://schemas.openxmlformats.org/officeDocument/2006/bibliography" xmlns="http://schemas.openxmlformats.org/officeDocument/2006/bibliography" SelectedStyle="\APA.XSL" StyleName="APA"/>
-</file>
-
-<file path=customXml/item3.xml><?xml version="1.0" encoding="utf-8"?>
-<p:properties xmlns:p="http://schemas.microsoft.com/office/2006/metadata/properties" xmlns:xsi="http://www.w3.org/2001/XMLSchema-instance" xmlns:pc="http://schemas.microsoft.com/office/infopath/2007/PartnerControls">
-  <documentManagement/>
-</p:properties>
-</file>
-
 <file path=customXml/item4.xml><?xml version="1.0" encoding="utf-8"?>
 <?mso-contentType ?>
 <FormTemplates xmlns="http://schemas.microsoft.com/sharepoint/v3/contenttype/forms">
@@ -5510,6 +5559,23 @@
 </file>
 
 <file path=customXml/itemProps1.xml><?xml version="1.0" encoding="utf-8"?>
+<ds:datastoreItem xmlns:ds="http://schemas.openxmlformats.org/officeDocument/2006/customXml" ds:itemID="{23171B5F-5681-44FC-B7BA-9E3B0827356C}">
+  <ds:schemaRefs>
+    <ds:schemaRef ds:uri="http://schemas.microsoft.com/office/2006/metadata/properties"/>
+    <ds:schemaRef ds:uri="http://schemas.microsoft.com/office/infopath/2007/PartnerControls"/>
+  </ds:schemaRefs>
+</ds:datastoreItem>
+</file>
+
+<file path=customXml/itemProps2.xml><?xml version="1.0" encoding="utf-8"?>
+<ds:datastoreItem xmlns:ds="http://schemas.openxmlformats.org/officeDocument/2006/customXml" ds:itemID="{D7FEF915-896D-4ADE-A4DB-A4FB83268E54}">
+  <ds:schemaRefs>
+    <ds:schemaRef ds:uri="http://schemas.openxmlformats.org/officeDocument/2006/bibliography"/>
+  </ds:schemaRefs>
+</ds:datastoreItem>
+</file>
+
+<file path=customXml/itemProps3.xml><?xml version="1.0" encoding="utf-8"?>
 <ds:datastoreItem xmlns:ds="http://schemas.openxmlformats.org/officeDocument/2006/customXml" ds:itemID="{97D402D9-ACA6-4CCC-AFBE-7B0C9611CA09}">
   <ds:schemaRefs>
     <ds:schemaRef ds:uri="http://schemas.microsoft.com/office/2006/metadata/contentType"/>
@@ -5527,23 +5593,6 @@
 </ds:datastoreItem>
 </file>
 
-<file path=customXml/itemProps2.xml><?xml version="1.0" encoding="utf-8"?>
-<ds:datastoreItem xmlns:ds="http://schemas.openxmlformats.org/officeDocument/2006/customXml" ds:itemID="{D7FEF915-896D-4ADE-A4DB-A4FB83268E54}">
-  <ds:schemaRefs>
-    <ds:schemaRef ds:uri="http://schemas.openxmlformats.org/officeDocument/2006/bibliography"/>
-  </ds:schemaRefs>
-</ds:datastoreItem>
-</file>
-
-<file path=customXml/itemProps3.xml><?xml version="1.0" encoding="utf-8"?>
-<ds:datastoreItem xmlns:ds="http://schemas.openxmlformats.org/officeDocument/2006/customXml" ds:itemID="{23171B5F-5681-44FC-B7BA-9E3B0827356C}">
-  <ds:schemaRefs>
-    <ds:schemaRef ds:uri="http://schemas.microsoft.com/office/2006/metadata/properties"/>
-    <ds:schemaRef ds:uri="http://schemas.microsoft.com/office/infopath/2007/PartnerControls"/>
-  </ds:schemaRefs>
-</ds:datastoreItem>
-</file>
-
 <file path=customXml/itemProps4.xml><?xml version="1.0" encoding="utf-8"?>
 <ds:datastoreItem xmlns:ds="http://schemas.openxmlformats.org/officeDocument/2006/customXml" ds:itemID="{7B98FB77-30FB-4768-BEEA-DD1F5D2C18A4}">
   <ds:schemaRefs>

</xml_diff>